<commit_message>
peer evaluation for Mohammad Ashrafuzzaman 2nd commit
</commit_message>
<xml_diff>
--- a/peer_evaluation/ashrafuzzaman_review.docx
+++ b/peer_evaluation/ashrafuzzaman_review.docx
@@ -755,17 +755,7 @@
                 <w:sz w:val="18"/>
                 <w:szCs w:val="18"/>
               </w:rPr>
-              <w:t xml:space="preserve">   Complexity of your entire data collection, preprocessing, modeling, and analyses process in terms of data size </w:t>
-            </w:r>
-            <w:bookmarkStart w:id="0" w:name="_GoBack"/>
-            <w:bookmarkEnd w:id="0"/>
-            <w:r>
-              <w:rPr>
-                <w:rFonts w:eastAsia="Times New Roman" w:cs="Times New Roman"/>
-                <w:sz w:val="18"/>
-                <w:szCs w:val="18"/>
-              </w:rPr>
-              <w:t>and models sophistications.</w:t>
+              <w:t xml:space="preserve">   Complexity of your entire data collection, preprocessing, modeling, and analyses process in terms of data size and models sophistications.</w:t>
             </w:r>
           </w:p>
         </w:tc>
@@ -834,6 +824,28 @@
           <w:sz w:val="18"/>
           <w:szCs w:val="18"/>
         </w:rPr>
+        <w:t>The student’s name you are reviewing:</w:t>
+      </w:r>
+      <w:r>
+        <w:rPr>
+          <w:sz w:val="18"/>
+          <w:szCs w:val="18"/>
+        </w:rPr>
+        <w:t xml:space="preserve"> Mohammad Ashrafuzzaman </w:t>
+      </w:r>
+    </w:p>
+    <w:p>
+      <w:pPr>
+        <w:rPr>
+          <w:sz w:val="18"/>
+          <w:szCs w:val="18"/>
+        </w:rPr>
+      </w:pPr>
+      <w:r>
+        <w:rPr>
+          <w:sz w:val="18"/>
+          <w:szCs w:val="18"/>
+        </w:rPr>
         <w:t>Your scores</w:t>
       </w:r>
       <w:r>
@@ -853,19 +865,20 @@
     </w:p>
     <w:tbl>
       <w:tblPr>
-        <w:tblW w:w="10890" w:type="dxa"/>
+        <w:tblW w:w="10701" w:type="dxa"/>
         <w:tblInd w:w="-356" w:type="dxa"/>
+        <w:tblLayout w:type="fixed"/>
         <w:tblLook w:val="04A0" w:firstRow="1" w:lastRow="0" w:firstColumn="1" w:lastColumn="0" w:noHBand="0" w:noVBand="1"/>
       </w:tblPr>
       <w:tblGrid>
         <w:gridCol w:w="1193"/>
-        <w:gridCol w:w="1281"/>
-        <w:gridCol w:w="1373"/>
-        <w:gridCol w:w="1180"/>
-        <w:gridCol w:w="1361"/>
-        <w:gridCol w:w="1682"/>
-        <w:gridCol w:w="1434"/>
-        <w:gridCol w:w="1386"/>
+        <w:gridCol w:w="1408"/>
+        <w:gridCol w:w="1350"/>
+        <w:gridCol w:w="1350"/>
+        <w:gridCol w:w="1080"/>
+        <w:gridCol w:w="1710"/>
+        <w:gridCol w:w="1440"/>
+        <w:gridCol w:w="1170"/>
       </w:tblGrid>
       <w:tr>
         <w:trPr>
@@ -913,7 +926,7 @@
         </w:tc>
         <w:tc>
           <w:tcPr>
-            <w:tcW w:w="1281" w:type="dxa"/>
+            <w:tcW w:w="1408" w:type="dxa"/>
             <w:tcBorders>
               <w:top w:val="single" w:sz="4" w:space="0" w:color="auto"/>
               <w:left w:val="nil"/>
@@ -953,7 +966,7 @@
         </w:tc>
         <w:tc>
           <w:tcPr>
-            <w:tcW w:w="1373" w:type="dxa"/>
+            <w:tcW w:w="1350" w:type="dxa"/>
             <w:tcBorders>
               <w:top w:val="single" w:sz="4" w:space="0" w:color="auto"/>
               <w:left w:val="nil"/>
@@ -993,7 +1006,7 @@
         </w:tc>
         <w:tc>
           <w:tcPr>
-            <w:tcW w:w="1180" w:type="dxa"/>
+            <w:tcW w:w="1350" w:type="dxa"/>
             <w:tcBorders>
               <w:top w:val="single" w:sz="4" w:space="0" w:color="auto"/>
               <w:left w:val="nil"/>
@@ -1033,7 +1046,7 @@
         </w:tc>
         <w:tc>
           <w:tcPr>
-            <w:tcW w:w="1361" w:type="dxa"/>
+            <w:tcW w:w="1080" w:type="dxa"/>
             <w:tcBorders>
               <w:top w:val="single" w:sz="4" w:space="0" w:color="auto"/>
               <w:left w:val="nil"/>
@@ -1073,7 +1086,7 @@
         </w:tc>
         <w:tc>
           <w:tcPr>
-            <w:tcW w:w="1682" w:type="dxa"/>
+            <w:tcW w:w="1710" w:type="dxa"/>
             <w:tcBorders>
               <w:top w:val="single" w:sz="4" w:space="0" w:color="auto"/>
               <w:left w:val="nil"/>
@@ -1113,7 +1126,7 @@
         </w:tc>
         <w:tc>
           <w:tcPr>
-            <w:tcW w:w="1434" w:type="dxa"/>
+            <w:tcW w:w="1440" w:type="dxa"/>
             <w:tcBorders>
               <w:top w:val="single" w:sz="4" w:space="0" w:color="auto"/>
               <w:left w:val="nil"/>
@@ -1153,7 +1166,7 @@
         </w:tc>
         <w:tc>
           <w:tcPr>
-            <w:tcW w:w="1386" w:type="dxa"/>
+            <w:tcW w:w="1170" w:type="dxa"/>
             <w:tcBorders>
               <w:top w:val="single" w:sz="4" w:space="0" w:color="auto"/>
               <w:left w:val="nil"/>
@@ -1234,7 +1247,7 @@
         </w:tc>
         <w:tc>
           <w:tcPr>
-            <w:tcW w:w="1281" w:type="dxa"/>
+            <w:tcW w:w="1408" w:type="dxa"/>
             <w:tcBorders>
               <w:top w:val="nil"/>
               <w:left w:val="nil"/>
@@ -1270,7 +1283,7 @@
         </w:tc>
         <w:tc>
           <w:tcPr>
-            <w:tcW w:w="1373" w:type="dxa"/>
+            <w:tcW w:w="1350" w:type="dxa"/>
             <w:tcBorders>
               <w:top w:val="nil"/>
               <w:left w:val="nil"/>
@@ -1306,7 +1319,7 @@
         </w:tc>
         <w:tc>
           <w:tcPr>
-            <w:tcW w:w="1180" w:type="dxa"/>
+            <w:tcW w:w="1350" w:type="dxa"/>
             <w:tcBorders>
               <w:top w:val="nil"/>
               <w:left w:val="nil"/>
@@ -1342,7 +1355,7 @@
         </w:tc>
         <w:tc>
           <w:tcPr>
-            <w:tcW w:w="1361" w:type="dxa"/>
+            <w:tcW w:w="1080" w:type="dxa"/>
             <w:tcBorders>
               <w:top w:val="nil"/>
               <w:left w:val="nil"/>
@@ -1378,7 +1391,7 @@
         </w:tc>
         <w:tc>
           <w:tcPr>
-            <w:tcW w:w="1682" w:type="dxa"/>
+            <w:tcW w:w="1710" w:type="dxa"/>
             <w:tcBorders>
               <w:top w:val="nil"/>
               <w:left w:val="nil"/>
@@ -1414,7 +1427,7 @@
         </w:tc>
         <w:tc>
           <w:tcPr>
-            <w:tcW w:w="1434" w:type="dxa"/>
+            <w:tcW w:w="1440" w:type="dxa"/>
             <w:tcBorders>
               <w:top w:val="nil"/>
               <w:left w:val="nil"/>
@@ -1450,7 +1463,7 @@
         </w:tc>
         <w:tc>
           <w:tcPr>
-            <w:tcW w:w="1386" w:type="dxa"/>
+            <w:tcW w:w="1170" w:type="dxa"/>
             <w:tcBorders>
               <w:top w:val="nil"/>
               <w:left w:val="nil"/>
@@ -1527,7 +1540,7 @@
         </w:tc>
         <w:tc>
           <w:tcPr>
-            <w:tcW w:w="1281" w:type="dxa"/>
+            <w:tcW w:w="1408" w:type="dxa"/>
             <w:tcBorders>
               <w:top w:val="nil"/>
               <w:left w:val="nil"/>
@@ -1572,7 +1585,7 @@
         </w:tc>
         <w:tc>
           <w:tcPr>
-            <w:tcW w:w="1373" w:type="dxa"/>
+            <w:tcW w:w="1350" w:type="dxa"/>
             <w:tcBorders>
               <w:top w:val="nil"/>
               <w:left w:val="nil"/>
@@ -1617,7 +1630,7 @@
         </w:tc>
         <w:tc>
           <w:tcPr>
-            <w:tcW w:w="1180" w:type="dxa"/>
+            <w:tcW w:w="1350" w:type="dxa"/>
             <w:tcBorders>
               <w:top w:val="nil"/>
               <w:left w:val="nil"/>
@@ -1653,7 +1666,7 @@
         </w:tc>
         <w:tc>
           <w:tcPr>
-            <w:tcW w:w="1361" w:type="dxa"/>
+            <w:tcW w:w="1080" w:type="dxa"/>
             <w:tcBorders>
               <w:top w:val="nil"/>
               <w:left w:val="nil"/>
@@ -1689,7 +1702,7 @@
         </w:tc>
         <w:tc>
           <w:tcPr>
-            <w:tcW w:w="1682" w:type="dxa"/>
+            <w:tcW w:w="1710" w:type="dxa"/>
             <w:tcBorders>
               <w:top w:val="nil"/>
               <w:left w:val="nil"/>
@@ -1734,7 +1747,7 @@
         </w:tc>
         <w:tc>
           <w:tcPr>
-            <w:tcW w:w="1434" w:type="dxa"/>
+            <w:tcW w:w="1440" w:type="dxa"/>
             <w:tcBorders>
               <w:top w:val="nil"/>
               <w:left w:val="nil"/>
@@ -1779,7 +1792,7 @@
         </w:tc>
         <w:tc>
           <w:tcPr>
-            <w:tcW w:w="1386" w:type="dxa"/>
+            <w:tcW w:w="1170" w:type="dxa"/>
             <w:tcBorders>
               <w:top w:val="nil"/>
               <w:left w:val="nil"/>
@@ -1825,7 +1838,7 @@
       </w:tr>
       <w:tr>
         <w:trPr>
-          <w:trHeight w:val="6308"/>
+          <w:trHeight w:val="5417"/>
         </w:trPr>
         <w:tc>
           <w:tcPr>
@@ -1918,7 +1931,7 @@
         </w:tc>
         <w:tc>
           <w:tcPr>
-            <w:tcW w:w="1281" w:type="dxa"/>
+            <w:tcW w:w="1408" w:type="dxa"/>
             <w:tcBorders>
               <w:top w:val="nil"/>
               <w:left w:val="nil"/>
@@ -2052,7 +2065,7 @@
         </w:tc>
         <w:tc>
           <w:tcPr>
-            <w:tcW w:w="1373" w:type="dxa"/>
+            <w:tcW w:w="1350" w:type="dxa"/>
             <w:tcBorders>
               <w:top w:val="nil"/>
               <w:left w:val="nil"/>
@@ -2096,7 +2109,7 @@
         </w:tc>
         <w:tc>
           <w:tcPr>
-            <w:tcW w:w="1180" w:type="dxa"/>
+            <w:tcW w:w="1350" w:type="dxa"/>
             <w:tcBorders>
               <w:top w:val="nil"/>
               <w:left w:val="nil"/>
@@ -2186,7 +2199,7 @@
         </w:tc>
         <w:tc>
           <w:tcPr>
-            <w:tcW w:w="1361" w:type="dxa"/>
+            <w:tcW w:w="1080" w:type="dxa"/>
             <w:tcBorders>
               <w:top w:val="nil"/>
               <w:left w:val="nil"/>
@@ -2215,22 +2228,13 @@
                 <w:sz w:val="18"/>
                 <w:szCs w:val="18"/>
               </w:rPr>
-              <w:t>Good programing.</w:t>
-            </w:r>
-            <w:r>
-              <w:rPr>
-                <w:rFonts w:ascii="Calibri" w:eastAsia="Times New Roman" w:hAnsi="Calibri" w:cs="Times New Roman"/>
-                <w:color w:val="000000"/>
-                <w:sz w:val="18"/>
-                <w:szCs w:val="18"/>
-              </w:rPr>
-              <w:t> </w:t>
-            </w:r>
-          </w:p>
-        </w:tc>
-        <w:tc>
-          <w:tcPr>
-            <w:tcW w:w="1682" w:type="dxa"/>
+              <w:t>Good programing</w:t>
+            </w:r>
+          </w:p>
+        </w:tc>
+        <w:tc>
+          <w:tcPr>
+            <w:tcW w:w="1710" w:type="dxa"/>
             <w:tcBorders>
               <w:top w:val="nil"/>
               <w:left w:val="nil"/>
@@ -2259,73 +2263,13 @@
                 <w:sz w:val="18"/>
                 <w:szCs w:val="18"/>
               </w:rPr>
-              <w:t xml:space="preserve">Some of your printed text/output does not match with your code. You want to be consistent. For example, when you re-run </w:t>
-            </w:r>
-            <w:proofErr w:type="spellStart"/>
-            <w:r>
-              <w:rPr>
-                <w:rFonts w:ascii="Calibri" w:eastAsia="Times New Roman" w:hAnsi="Calibri" w:cs="Times New Roman"/>
-                <w:color w:val="000000"/>
-                <w:sz w:val="18"/>
-                <w:szCs w:val="18"/>
-              </w:rPr>
-              <w:t>Knn</w:t>
-            </w:r>
-            <w:proofErr w:type="spellEnd"/>
-            <w:r>
-              <w:rPr>
-                <w:rFonts w:ascii="Calibri" w:eastAsia="Times New Roman" w:hAnsi="Calibri" w:cs="Times New Roman"/>
-                <w:color w:val="000000"/>
-                <w:sz w:val="18"/>
-                <w:szCs w:val="18"/>
-              </w:rPr>
-              <w:t xml:space="preserve"> with the optimal </w:t>
-            </w:r>
-            <w:proofErr w:type="spellStart"/>
-            <w:r>
-              <w:rPr>
-                <w:rFonts w:ascii="Calibri" w:eastAsia="Times New Roman" w:hAnsi="Calibri" w:cs="Times New Roman"/>
-                <w:color w:val="000000"/>
-                <w:sz w:val="18"/>
-                <w:szCs w:val="18"/>
-              </w:rPr>
-              <w:t>hyperparameter</w:t>
-            </w:r>
-            <w:proofErr w:type="spellEnd"/>
-            <w:r>
-              <w:rPr>
-                <w:rFonts w:ascii="Calibri" w:eastAsia="Times New Roman" w:hAnsi="Calibri" w:cs="Times New Roman"/>
-                <w:color w:val="000000"/>
-                <w:sz w:val="18"/>
-                <w:szCs w:val="18"/>
-              </w:rPr>
-              <w:t xml:space="preserve"> k=3 and k=6, your output said that the accuracy you obtained was from </w:t>
-            </w:r>
-            <w:proofErr w:type="spellStart"/>
-            <w:r>
-              <w:rPr>
-                <w:rFonts w:ascii="Calibri" w:eastAsia="Times New Roman" w:hAnsi="Calibri" w:cs="Times New Roman"/>
-                <w:color w:val="000000"/>
-                <w:sz w:val="18"/>
-                <w:szCs w:val="18"/>
-              </w:rPr>
-              <w:t>Knn</w:t>
-            </w:r>
-            <w:proofErr w:type="spellEnd"/>
-            <w:r>
-              <w:rPr>
-                <w:rFonts w:ascii="Calibri" w:eastAsia="Times New Roman" w:hAnsi="Calibri" w:cs="Times New Roman"/>
-                <w:color w:val="000000"/>
-                <w:sz w:val="18"/>
-                <w:szCs w:val="18"/>
-              </w:rPr>
-              <w:t xml:space="preserve"> with k=99. </w:t>
-            </w:r>
-          </w:p>
-        </w:tc>
-        <w:tc>
-          <w:tcPr>
-            <w:tcW w:w="1434" w:type="dxa"/>
+              <w:t xml:space="preserve">Some of your printed text/output does not match with your code. You want to be consistent. For example, when you re-run Knn with the optimal hyperparameter k=3 and k=6, your output said that the accuracy you obtained was from Knn with k=99. </w:t>
+            </w:r>
+          </w:p>
+        </w:tc>
+        <w:tc>
+          <w:tcPr>
+            <w:tcW w:w="1440" w:type="dxa"/>
             <w:tcBorders>
               <w:top w:val="nil"/>
               <w:left w:val="nil"/>
@@ -2354,7 +2298,27 @@
                 <w:sz w:val="18"/>
                 <w:szCs w:val="18"/>
               </w:rPr>
-              <w:t>You might consider increasing the size of your data</w:t>
+              <w:t xml:space="preserve">You might </w:t>
+            </w:r>
+            <w:r>
+              <w:rPr>
+                <w:rFonts w:ascii="Calibri" w:eastAsia="Times New Roman" w:hAnsi="Calibri" w:cs="Times New Roman"/>
+                <w:color w:val="000000"/>
+                <w:sz w:val="18"/>
+                <w:szCs w:val="18"/>
+              </w:rPr>
+              <w:t xml:space="preserve">want to </w:t>
+            </w:r>
+            <w:bookmarkStart w:id="0" w:name="_GoBack"/>
+            <w:bookmarkEnd w:id="0"/>
+            <w:r>
+              <w:rPr>
+                <w:rFonts w:ascii="Calibri" w:eastAsia="Times New Roman" w:hAnsi="Calibri" w:cs="Times New Roman"/>
+                <w:color w:val="000000"/>
+                <w:sz w:val="18"/>
+                <w:szCs w:val="18"/>
+              </w:rPr>
+              <w:t>consider increasing the size of your data</w:t>
             </w:r>
             <w:r>
               <w:rPr>
@@ -2396,7 +2360,7 @@
         </w:tc>
         <w:tc>
           <w:tcPr>
-            <w:tcW w:w="1386" w:type="dxa"/>
+            <w:tcW w:w="1170" w:type="dxa"/>
             <w:tcBorders>
               <w:top w:val="nil"/>
               <w:left w:val="nil"/>
@@ -2425,27 +2389,16 @@
                 <w:sz w:val="18"/>
                 <w:szCs w:val="18"/>
               </w:rPr>
-              <w:t xml:space="preserve">Nice job </w:t>
-            </w:r>
-            <w:proofErr w:type="spellStart"/>
-            <w:r>
-              <w:rPr>
-                <w:rFonts w:ascii="Calibri" w:eastAsia="Times New Roman" w:hAnsi="Calibri" w:cs="Times New Roman"/>
-                <w:color w:val="000000"/>
-                <w:sz w:val="18"/>
-                <w:szCs w:val="18"/>
-              </w:rPr>
-              <w:t>Mahommad</w:t>
-            </w:r>
-            <w:proofErr w:type="spellEnd"/>
-            <w:r>
-              <w:rPr>
-                <w:rFonts w:ascii="Calibri" w:eastAsia="Times New Roman" w:hAnsi="Calibri" w:cs="Times New Roman"/>
-                <w:color w:val="000000"/>
-                <w:sz w:val="18"/>
-                <w:szCs w:val="18"/>
-              </w:rPr>
-              <w:t xml:space="preserve">! I enjoy reading your project. </w:t>
+              <w:t>Nice job Mahommad.</w:t>
+            </w:r>
+            <w:r>
+              <w:rPr>
+                <w:rFonts w:ascii="Calibri" w:eastAsia="Times New Roman" w:hAnsi="Calibri" w:cs="Times New Roman"/>
+                <w:color w:val="000000"/>
+                <w:sz w:val="18"/>
+                <w:szCs w:val="18"/>
+              </w:rPr>
+              <w:t xml:space="preserve"> I enjoy reading your project. </w:t>
             </w:r>
           </w:p>
         </w:tc>

</xml_diff>